<commit_message>
Uploaded Lab Experiments 1 to 7 9 10
</commit_message>
<xml_diff>
--- a/Lab Manual/Experiment - 4/Exp-4 Logistic Regression Lab.docx
+++ b/Lab Manual/Experiment - 4/Exp-4 Logistic Regression Lab.docx
@@ -88,18 +88,8 @@
           <w:bCs/>
           <w:color w:val="000000" w:themeColor="text1"/>
         </w:rPr>
-        <w:t xml:space="preserve">Google </w:t>
-      </w:r>
-      <w:proofErr w:type="spellStart"/>
-      <w:r>
-        <w:rPr>
-          <w:rFonts w:eastAsia="Cambria"/>
-          <w:bCs/>
-          <w:color w:val="000000" w:themeColor="text1"/>
-        </w:rPr>
-        <w:t>Colab</w:t>
-      </w:r>
-      <w:proofErr w:type="spellEnd"/>
+        <w:t>Google Colab</w:t>
+      </w:r>
     </w:p>
     <w:p>
       <w:pPr>
@@ -163,65 +153,24 @@
           <w:rFonts w:asciiTheme="minorHAnsi" w:eastAsiaTheme="minorEastAsia" w:hAnsiTheme="minorHAnsi" w:cstheme="minorBidi"/>
           <w:color w:val="000000" w:themeColor="text1"/>
         </w:rPr>
-        <w:t>Logit(pi) = 1</w:t>
-      </w:r>
-      <w:proofErr w:type="gramStart"/>
-      <w:r>
+        <w:t>Logit(pi) = 1/(1+ exp(-pi))</w:t>
+      </w:r>
+    </w:p>
+    <w:p>
+      <w:pPr>
+        <w:jc w:val="center"/>
         <w:rPr>
           <w:rFonts w:asciiTheme="minorHAnsi" w:eastAsiaTheme="minorEastAsia" w:hAnsiTheme="minorHAnsi" w:cstheme="minorBidi"/>
           <w:color w:val="000000" w:themeColor="text1"/>
         </w:rPr>
-        <w:t>/(</w:t>
-      </w:r>
-      <w:proofErr w:type="gramEnd"/>
+      </w:pPr>
       <w:r>
         <w:rPr>
           <w:rFonts w:asciiTheme="minorHAnsi" w:eastAsiaTheme="minorEastAsia" w:hAnsiTheme="minorHAnsi" w:cstheme="minorBidi"/>
           <w:color w:val="000000" w:themeColor="text1"/>
         </w:rPr>
-        <w:t>1+ exp(-pi))</w:t>
-      </w:r>
-    </w:p>
-    <w:p>
-      <w:pPr>
-        <w:jc w:val="center"/>
-        <w:rPr>
-          <w:rFonts w:asciiTheme="minorHAnsi" w:eastAsiaTheme="minorEastAsia" w:hAnsiTheme="minorHAnsi" w:cstheme="minorBidi"/>
-          <w:color w:val="000000" w:themeColor="text1"/>
-        </w:rPr>
-      </w:pPr>
-      <w:r>
-        <w:rPr>
-          <w:rFonts w:asciiTheme="minorHAnsi" w:eastAsiaTheme="minorEastAsia" w:hAnsiTheme="minorHAnsi" w:cstheme="minorBidi"/>
-          <w:color w:val="000000" w:themeColor="text1"/>
-        </w:rPr>
-        <w:t xml:space="preserve">ln(pi/(1-pi)) = Beta_0 + Beta_1*X_1 + … + </w:t>
-      </w:r>
-      <w:proofErr w:type="spellStart"/>
-      <w:r>
-        <w:rPr>
-          <w:rFonts w:asciiTheme="minorHAnsi" w:eastAsiaTheme="minorEastAsia" w:hAnsiTheme="minorHAnsi" w:cstheme="minorBidi"/>
-          <w:color w:val="000000" w:themeColor="text1"/>
-        </w:rPr>
-        <w:t>B_k</w:t>
-      </w:r>
-      <w:proofErr w:type="spellEnd"/>
-      <w:r>
-        <w:rPr>
-          <w:rFonts w:asciiTheme="minorHAnsi" w:eastAsiaTheme="minorEastAsia" w:hAnsiTheme="minorHAnsi" w:cstheme="minorBidi"/>
-          <w:color w:val="000000" w:themeColor="text1"/>
-        </w:rPr>
-        <w:t>*</w:t>
-      </w:r>
-      <w:proofErr w:type="spellStart"/>
-      <w:r>
-        <w:rPr>
-          <w:rFonts w:asciiTheme="minorHAnsi" w:eastAsiaTheme="minorEastAsia" w:hAnsiTheme="minorHAnsi" w:cstheme="minorBidi"/>
-          <w:color w:val="000000" w:themeColor="text1"/>
-        </w:rPr>
-        <w:t>K_k</w:t>
-      </w:r>
-      <w:proofErr w:type="spellEnd"/>
+        <w:t>ln(pi/(1-pi)) = Beta_0 + Beta_1*X_1 + … + B_k*K_k</w:t>
+      </w:r>
     </w:p>
     <w:p>
       <w:pPr>
@@ -1175,7 +1124,9 @@
           <w:u w:val="single"/>
         </w:rPr>
       </w:pPr>
-      <w:r>
+    </w:p>
+    <w:p>
+      <w:pPr>
         <w:rPr>
           <w:b/>
           <w:bCs/>
@@ -1184,6 +1135,149 @@
           <w:szCs w:val="28"/>
           <w:u w:val="single"/>
         </w:rPr>
+      </w:pPr>
+    </w:p>
+    <w:p>
+      <w:pPr>
+        <w:rPr>
+          <w:b/>
+          <w:bCs/>
+          <w:color w:val="000000" w:themeColor="text1"/>
+          <w:sz w:val="28"/>
+          <w:szCs w:val="28"/>
+          <w:u w:val="single"/>
+        </w:rPr>
+      </w:pPr>
+    </w:p>
+    <w:p>
+      <w:pPr>
+        <w:rPr>
+          <w:b/>
+          <w:bCs/>
+          <w:color w:val="000000" w:themeColor="text1"/>
+          <w:sz w:val="28"/>
+          <w:szCs w:val="28"/>
+          <w:u w:val="single"/>
+        </w:rPr>
+      </w:pPr>
+    </w:p>
+    <w:p>
+      <w:pPr>
+        <w:rPr>
+          <w:b/>
+          <w:bCs/>
+          <w:color w:val="000000" w:themeColor="text1"/>
+          <w:sz w:val="28"/>
+          <w:szCs w:val="28"/>
+          <w:u w:val="single"/>
+        </w:rPr>
+      </w:pPr>
+    </w:p>
+    <w:p>
+      <w:pPr>
+        <w:rPr>
+          <w:b/>
+          <w:bCs/>
+          <w:color w:val="000000" w:themeColor="text1"/>
+          <w:sz w:val="28"/>
+          <w:szCs w:val="28"/>
+          <w:u w:val="single"/>
+        </w:rPr>
+      </w:pPr>
+    </w:p>
+    <w:p>
+      <w:pPr>
+        <w:rPr>
+          <w:b/>
+          <w:bCs/>
+          <w:color w:val="000000" w:themeColor="text1"/>
+          <w:sz w:val="28"/>
+          <w:szCs w:val="28"/>
+          <w:u w:val="single"/>
+        </w:rPr>
+      </w:pPr>
+    </w:p>
+    <w:p>
+      <w:pPr>
+        <w:rPr>
+          <w:b/>
+          <w:bCs/>
+          <w:color w:val="000000" w:themeColor="text1"/>
+          <w:sz w:val="28"/>
+          <w:szCs w:val="28"/>
+          <w:u w:val="single"/>
+        </w:rPr>
+      </w:pPr>
+    </w:p>
+    <w:p>
+      <w:pPr>
+        <w:rPr>
+          <w:b/>
+          <w:bCs/>
+          <w:color w:val="000000" w:themeColor="text1"/>
+          <w:sz w:val="28"/>
+          <w:szCs w:val="28"/>
+          <w:u w:val="single"/>
+        </w:rPr>
+      </w:pPr>
+    </w:p>
+    <w:p>
+      <w:pPr>
+        <w:rPr>
+          <w:b/>
+          <w:bCs/>
+          <w:color w:val="000000" w:themeColor="text1"/>
+          <w:sz w:val="28"/>
+          <w:szCs w:val="28"/>
+          <w:u w:val="single"/>
+        </w:rPr>
+      </w:pPr>
+    </w:p>
+    <w:p>
+      <w:pPr>
+        <w:rPr>
+          <w:b/>
+          <w:bCs/>
+          <w:color w:val="000000" w:themeColor="text1"/>
+          <w:sz w:val="28"/>
+          <w:szCs w:val="28"/>
+          <w:u w:val="single"/>
+        </w:rPr>
+      </w:pPr>
+    </w:p>
+    <w:p>
+      <w:pPr>
+        <w:rPr>
+          <w:b/>
+          <w:bCs/>
+          <w:color w:val="000000" w:themeColor="text1"/>
+          <w:sz w:val="28"/>
+          <w:szCs w:val="28"/>
+          <w:u w:val="single"/>
+        </w:rPr>
+      </w:pPr>
+    </w:p>
+    <w:p>
+      <w:pPr>
+        <w:rPr>
+          <w:b/>
+          <w:bCs/>
+          <w:color w:val="000000" w:themeColor="text1"/>
+          <w:sz w:val="28"/>
+          <w:szCs w:val="28"/>
+          <w:u w:val="single"/>
+        </w:rPr>
+      </w:pPr>
+      <w:r>
+        <w:rPr>
+          <w:b/>
+          <w:bCs/>
+          <w:color w:val="000000" w:themeColor="text1"/>
+          <w:sz w:val="28"/>
+          <w:szCs w:val="28"/>
+          <w:u w:val="single"/>
+        </w:rPr>
+        <w:lastRenderedPageBreak/>
         <w:t>Observation and Result Analysis:</w:t>
       </w:r>
     </w:p>
@@ -1285,17 +1379,7 @@
           <w:szCs w:val="28"/>
           <w:u w:val="single"/>
         </w:rPr>
-        <w:t>________________________________________________________________________________________________________________________________________________</w:t>
-      </w:r>
-      <w:r>
-        <w:rPr>
-          <w:color w:val="000000" w:themeColor="text1"/>
-          <w:sz w:val="28"/>
-          <w:szCs w:val="28"/>
-          <w:u w:val="single"/>
-        </w:rPr>
-        <w:lastRenderedPageBreak/>
-        <w:t>________________________________________________________________________________________________________________________________________________</w:t>
+        <w:t>________________________________________________________________________________________________________________________________________________________________________________________________________________________________________________________________________________________________</w:t>
       </w:r>
     </w:p>
     <w:p>
@@ -1421,6 +1505,19 @@
           <w:u w:val="single"/>
         </w:rPr>
       </w:pPr>
+    </w:p>
+    <w:p>
+      <w:pPr>
+        <w:spacing w:after="200" w:line="276" w:lineRule="auto"/>
+        <w:rPr>
+          <w:rFonts w:eastAsia="Cambria"/>
+          <w:b/>
+          <w:color w:val="000000" w:themeColor="text1"/>
+          <w:sz w:val="28"/>
+          <w:szCs w:val="28"/>
+          <w:u w:val="single"/>
+        </w:rPr>
+      </w:pPr>
       <w:r>
         <w:rPr>
           <w:rFonts w:eastAsia="Cambria"/>
@@ -1544,6 +1641,7 @@
           <w:sz w:val="24"/>
           <w:szCs w:val="24"/>
         </w:rPr>
+        <w:lastRenderedPageBreak/>
         <w:t>What are the data challenges during model development?</w:t>
       </w:r>
     </w:p>
@@ -1646,6 +1744,10 @@
     <w:p>
       <w:pPr>
         <w:pStyle w:val="ListParagraph"/>
+        <w:numPr>
+          <w:ilvl w:val="0"/>
+          <w:numId w:val="44"/>
+        </w:numPr>
         <w:rPr>
           <w:rFonts w:eastAsia="Cambria"/>
           <w:bCs/>
@@ -1654,10 +1756,7 @@
           <w:szCs w:val="24"/>
         </w:rPr>
       </w:pPr>
-    </w:p>
-    <w:p>
-      <w:pPr>
-        <w:pStyle w:val="ListParagraph"/>
+      <w:r>
         <w:rPr>
           <w:rFonts w:eastAsia="Cambria"/>
           <w:bCs/>
@@ -1665,19 +1764,28 @@
           <w:sz w:val="24"/>
           <w:szCs w:val="24"/>
         </w:rPr>
-      </w:pPr>
+        <w:t>What does odds-ratio signify?</w:t>
+      </w:r>
     </w:p>
     <w:p>
       <w:pPr>
         <w:pStyle w:val="ListParagraph"/>
         <w:rPr>
-          <w:rFonts w:eastAsia="Cambria"/>
-          <w:bCs/>
-          <w:color w:val="000000" w:themeColor="text1"/>
-          <w:sz w:val="24"/>
-          <w:szCs w:val="24"/>
-        </w:rPr>
-      </w:pPr>
+          <w:color w:val="000000" w:themeColor="text1"/>
+          <w:sz w:val="28"/>
+          <w:szCs w:val="28"/>
+          <w:u w:val="single"/>
+        </w:rPr>
+      </w:pPr>
+      <w:r>
+        <w:rPr>
+          <w:color w:val="000000" w:themeColor="text1"/>
+          <w:sz w:val="28"/>
+          <w:szCs w:val="28"/>
+          <w:u w:val="single"/>
+        </w:rPr>
+        <w:t>________________________________________________________________________________________________________________________________________________________________________________________________________________________</w:t>
+      </w:r>
     </w:p>
     <w:p>
       <w:pPr>
@@ -1714,7 +1822,7 @@
           <w:sz w:val="24"/>
           <w:szCs w:val="24"/>
         </w:rPr>
-        <w:t>What does odds-ratio signify?</w:t>
+        <w:t>How do you decide the cut-off for the output of logistic regression?</w:t>
       </w:r>
     </w:p>
     <w:p>
@@ -1772,7 +1880,7 @@
           <w:sz w:val="24"/>
           <w:szCs w:val="24"/>
         </w:rPr>
-        <w:t>How do you decide the cut-off for the output of logistic regression?</w:t>
+        <w:t>What are the key matrices used to check the performance of logistic regression?</w:t>
       </w:r>
     </w:p>
     <w:p>
@@ -1830,190 +1938,85 @@
           <w:sz w:val="24"/>
           <w:szCs w:val="24"/>
         </w:rPr>
-        <w:t>What are the key matrices used to check the performance of logistic regression?</w:t>
+        <w:t>How do you handle the missing values?</w:t>
       </w:r>
     </w:p>
     <w:p>
       <w:pPr>
         <w:pStyle w:val="ListParagraph"/>
+        <w:rPr>
+          <w:rFonts w:eastAsia="Cambria"/>
+          <w:b/>
+          <w:color w:val="000000" w:themeColor="text1"/>
+        </w:rPr>
+      </w:pPr>
+      <w:r>
         <w:rPr>
           <w:color w:val="000000" w:themeColor="text1"/>
           <w:sz w:val="28"/>
           <w:szCs w:val="28"/>
           <w:u w:val="single"/>
         </w:rPr>
-      </w:pPr>
-      <w:r>
-        <w:rPr>
+        <w:t>________________________________________________________________________________________________________________________________________________________________________________________________________________________</w:t>
+      </w:r>
+    </w:p>
+    <w:p>
+      <w:pPr>
+        <w:pStyle w:val="ListParagraph"/>
+        <w:rPr>
+          <w:rFonts w:eastAsia="Cambria"/>
+          <w:bCs/>
+          <w:color w:val="000000" w:themeColor="text1"/>
+          <w:sz w:val="24"/>
+          <w:szCs w:val="24"/>
+        </w:rPr>
+      </w:pPr>
+    </w:p>
+    <w:p>
+      <w:pPr>
+        <w:pStyle w:val="ListParagraph"/>
+        <w:rPr>
+          <w:rFonts w:eastAsia="Cambria"/>
+          <w:bCs/>
+          <w:color w:val="000000" w:themeColor="text1"/>
+          <w:sz w:val="24"/>
+          <w:szCs w:val="24"/>
+        </w:rPr>
+      </w:pPr>
+    </w:p>
+    <w:p>
+      <w:pPr>
+        <w:pStyle w:val="ListParagraph"/>
+        <w:rPr>
+          <w:rFonts w:eastAsia="Cambria"/>
+          <w:bCs/>
+          <w:color w:val="000000" w:themeColor="text1"/>
+          <w:sz w:val="24"/>
+          <w:szCs w:val="24"/>
+        </w:rPr>
+      </w:pPr>
+    </w:p>
+    <w:p>
+      <w:pPr>
+        <w:rPr>
+          <w:rFonts w:eastAsia="Cambria"/>
+          <w:b/>
           <w:color w:val="000000" w:themeColor="text1"/>
           <w:sz w:val="28"/>
           <w:szCs w:val="28"/>
           <w:u w:val="single"/>
         </w:rPr>
-        <w:t>________________________________________________________________________________________________________________________________________________________________________________________________________________________</w:t>
-      </w:r>
-    </w:p>
-    <w:p>
-      <w:pPr>
-        <w:pStyle w:val="ListParagraph"/>
-        <w:rPr>
-          <w:rFonts w:eastAsia="Cambria"/>
-          <w:bCs/>
-          <w:color w:val="000000" w:themeColor="text1"/>
-          <w:sz w:val="24"/>
-          <w:szCs w:val="24"/>
-        </w:rPr>
-      </w:pPr>
-    </w:p>
-    <w:p>
-      <w:pPr>
-        <w:pStyle w:val="ListParagraph"/>
-        <w:numPr>
-          <w:ilvl w:val="0"/>
-          <w:numId w:val="44"/>
-        </w:numPr>
-        <w:rPr>
-          <w:rFonts w:eastAsia="Cambria"/>
-          <w:bCs/>
-          <w:color w:val="000000" w:themeColor="text1"/>
-          <w:sz w:val="24"/>
-          <w:szCs w:val="24"/>
-        </w:rPr>
-      </w:pPr>
-      <w:r>
-        <w:rPr>
-          <w:rFonts w:eastAsia="Cambria"/>
-          <w:bCs/>
-          <w:color w:val="000000" w:themeColor="text1"/>
-          <w:sz w:val="24"/>
-          <w:szCs w:val="24"/>
-        </w:rPr>
-        <w:t>How do you handle the missing values?</w:t>
-      </w:r>
-    </w:p>
-    <w:p>
-      <w:pPr>
-        <w:pStyle w:val="ListParagraph"/>
+      </w:pPr>
+      <w:r>
         <w:rPr>
           <w:rFonts w:eastAsia="Cambria"/>
           <w:b/>
-          <w:color w:val="000000" w:themeColor="text1"/>
-        </w:rPr>
-      </w:pPr>
-      <w:r>
-        <w:rPr>
           <w:color w:val="000000" w:themeColor="text1"/>
           <w:sz w:val="28"/>
           <w:szCs w:val="28"/>
           <w:u w:val="single"/>
         </w:rPr>
-        <w:t>________________________________________________________________________________________________________________________________________________________________________________________________________________________</w:t>
-      </w:r>
-    </w:p>
-    <w:p>
-      <w:pPr>
-        <w:pStyle w:val="ListParagraph"/>
-        <w:rPr>
-          <w:rFonts w:eastAsia="Cambria"/>
-          <w:bCs/>
-          <w:color w:val="000000" w:themeColor="text1"/>
-          <w:sz w:val="24"/>
-          <w:szCs w:val="24"/>
-        </w:rPr>
-      </w:pPr>
-    </w:p>
-    <w:p>
-      <w:pPr>
-        <w:pStyle w:val="ListParagraph"/>
-        <w:rPr>
-          <w:rFonts w:eastAsia="Cambria"/>
-          <w:bCs/>
-          <w:color w:val="000000" w:themeColor="text1"/>
-          <w:sz w:val="24"/>
-          <w:szCs w:val="24"/>
-        </w:rPr>
-      </w:pPr>
-    </w:p>
-    <w:p>
-      <w:pPr>
-        <w:pStyle w:val="ListParagraph"/>
-        <w:rPr>
-          <w:rFonts w:eastAsia="Cambria"/>
-          <w:bCs/>
-          <w:color w:val="000000" w:themeColor="text1"/>
-          <w:sz w:val="24"/>
-          <w:szCs w:val="24"/>
-        </w:rPr>
-      </w:pPr>
-    </w:p>
-    <w:p>
-      <w:pPr>
-        <w:rPr>
-          <w:rFonts w:eastAsia="Cambria"/>
-          <w:b/>
-          <w:color w:val="000000" w:themeColor="text1"/>
-          <w:sz w:val="28"/>
-          <w:szCs w:val="28"/>
-          <w:u w:val="single"/>
-        </w:rPr>
-      </w:pPr>
-    </w:p>
-    <w:p>
-      <w:pPr>
-        <w:rPr>
-          <w:rFonts w:eastAsia="Cambria"/>
-          <w:b/>
-          <w:color w:val="000000" w:themeColor="text1"/>
-          <w:sz w:val="28"/>
-          <w:szCs w:val="28"/>
-          <w:u w:val="single"/>
-        </w:rPr>
-      </w:pPr>
-    </w:p>
-    <w:p>
-      <w:pPr>
-        <w:rPr>
-          <w:rFonts w:eastAsia="Cambria"/>
-          <w:b/>
-          <w:color w:val="000000" w:themeColor="text1"/>
-          <w:sz w:val="28"/>
-          <w:szCs w:val="28"/>
-          <w:u w:val="single"/>
-        </w:rPr>
-      </w:pPr>
-    </w:p>
-    <w:p>
-      <w:pPr>
-        <w:rPr>
-          <w:rFonts w:eastAsia="Cambria"/>
-          <w:b/>
-          <w:color w:val="000000" w:themeColor="text1"/>
-          <w:sz w:val="28"/>
-          <w:szCs w:val="28"/>
-          <w:u w:val="single"/>
-        </w:rPr>
-      </w:pPr>
-    </w:p>
-    <w:p>
-      <w:pPr>
-        <w:rPr>
-          <w:rFonts w:eastAsia="Cambria"/>
-          <w:b/>
-          <w:color w:val="000000" w:themeColor="text1"/>
-          <w:sz w:val="28"/>
-          <w:szCs w:val="28"/>
-          <w:u w:val="single"/>
-        </w:rPr>
-      </w:pPr>
-      <w:r>
-        <w:rPr>
-          <w:rFonts w:eastAsia="Cambria"/>
-          <w:b/>
-          <w:color w:val="000000" w:themeColor="text1"/>
-          <w:sz w:val="28"/>
-          <w:szCs w:val="28"/>
-          <w:u w:val="single"/>
-        </w:rPr>
+        <w:lastRenderedPageBreak/>
         <w:t>Post Lab Activity:</w:t>
       </w:r>
     </w:p>

</xml_diff>